<commit_message>
Back to work on this
</commit_message>
<xml_diff>
--- a/To do list Project 7.docx
+++ b/To do list Project 7.docx
@@ -16,12 +16,34 @@
     <w:p/>
     <w:p>
       <w:r>
-        <w:t>Get rid of arma/arima error message?</w:t>
+        <w:t>GET JL changes over to Spyder for consistency</w:t>
       </w:r>
     </w:p>
     <w:p/>
     <w:p>
       <w:r>
+        <w:t xml:space="preserve">Get rid of </w:t>
+      </w:r>
+      <w:proofErr w:type="spellStart"/>
+      <w:r>
+        <w:t>arma</w:t>
+      </w:r>
+      <w:proofErr w:type="spellEnd"/>
+      <w:r>
+        <w:t>/</w:t>
+      </w:r>
+      <w:proofErr w:type="spellStart"/>
+      <w:r>
+        <w:t>arima</w:t>
+      </w:r>
+      <w:proofErr w:type="spellEnd"/>
+      <w:r>
+        <w:t xml:space="preserve"> error message?</w:t>
+      </w:r>
+    </w:p>
+    <w:p/>
+    <w:p>
+      <w:r>
         <w:t>Do data -fit process (one or all of models)</w:t>
       </w:r>
     </w:p>
@@ -32,8 +54,13 @@
     </w:p>
     <w:p>
       <w:r>
-        <w:t>Do Garch</w:t>
-      </w:r>
+        <w:t xml:space="preserve">Do </w:t>
+      </w:r>
+      <w:proofErr w:type="spellStart"/>
+      <w:r>
+        <w:t>Garch</w:t>
+      </w:r>
+      <w:proofErr w:type="spellEnd"/>
     </w:p>
     <w:p/>
     <w:p>

</xml_diff>